<commit_message>
Addition of empty set
</commit_message>
<xml_diff>
--- a/Analysis Tutorials/MA10207BT9/Tutorial9.docx
+++ b/Analysis Tutorials/MA10207BT9/Tutorial9.docx
@@ -2774,6 +2774,18 @@
         <w:t xml:space="preserve"> </w:t>
       </w:r>
       <m:oMath>
+        <m:r>
+          <m:rPr>
+            <m:sty m:val="p"/>
+          </m:rPr>
+          <m:t>∅</m:t>
+        </m:r>
+        <m:r>
+          <m:rPr>
+            <m:sty m:val="p"/>
+          </m:rPr>
+          <m:t>≠</m:t>
+        </m:r>
         <m:r>
           <m:t>S</m:t>
         </m:r>

</xml_diff>